<commit_message>
Added new changes in the doc
</commit_message>
<xml_diff>
--- a/day55,56/UseCase_Openapp.docx
+++ b/day55,56/UseCase_Openapp.docx
@@ -16,47 +16,74 @@
         </w:rPr>
         <w:t xml:space="preserve">1)   </w:t>
       </w:r>
-      <w:proofErr w:type="gramStart"/>
-      <w:r>
-        <w:rPr>
-          <w:rFonts w:ascii="Georgia" w:hAnsi="Georgia"/>
-          <w:b/>
-        </w:rPr>
-        <w:t>Problem  Statement</w:t>
-      </w:r>
-      <w:proofErr w:type="gramEnd"/>
-      <w:r>
-        <w:rPr>
-          <w:rFonts w:ascii="Georgia" w:hAnsi="Georgia"/>
-          <w:b/>
-        </w:rPr>
-        <w:t xml:space="preserve">:- </w:t>
-      </w:r>
-    </w:p>
-    <w:p>
-      <w:pPr>
-        <w:rPr>
-          <w:rFonts w:ascii="Georgia" w:hAnsi="Georgia"/>
-        </w:rPr>
-      </w:pPr>
-      <w:r>
-        <w:rPr>
-          <w:rFonts w:ascii="Georgia" w:hAnsi="Georgia"/>
-        </w:rPr>
-        <w:t>When you have a great business idea, funding is nearly always the sticking point. It’s a great idea, after all, but how can you raise the money to get it started?</w:t>
-      </w:r>
-    </w:p>
-    <w:p>
-      <w:pPr>
-        <w:rPr>
-          <w:rFonts w:ascii="Georgia" w:hAnsi="Georgia"/>
-        </w:rPr>
-      </w:pPr>
-      <w:r>
-        <w:rPr>
-          <w:rFonts w:ascii="Georgia" w:hAnsi="Georgia"/>
-        </w:rPr>
-        <w:t>If you have a tech-based idea, you may have an easier time attracting attention from venture capitalists or angel investors, but as more companies work that angle, finding an investor is harder than ever. So how can you get your business off the ground?</w:t>
+      <w:r>
+        <w:rPr>
+          <w:rFonts w:ascii="Georgia" w:hAnsi="Georgia"/>
+          <w:b/>
+        </w:rPr>
+        <w:t xml:space="preserve">Problem  Statement:- </w:t>
+      </w:r>
+    </w:p>
+    <w:p>
+      <w:pPr>
+        <w:rPr>
+          <w:rFonts w:ascii="Georgia" w:hAnsi="Georgia"/>
+        </w:rPr>
+      </w:pPr>
+      <w:r>
+        <w:rPr>
+          <w:rFonts w:ascii="Georgia" w:hAnsi="Georgia"/>
+        </w:rPr>
+        <w:t>When we</w:t>
+      </w:r>
+      <w:r>
+        <w:rPr>
+          <w:rFonts w:ascii="Georgia" w:hAnsi="Georgia"/>
+        </w:rPr>
+        <w:t xml:space="preserve"> have a great business idea, funding is nearly always the sticking point. It’s a great </w:t>
+      </w:r>
+      <w:r>
+        <w:rPr>
+          <w:rFonts w:ascii="Georgia" w:hAnsi="Georgia"/>
+        </w:rPr>
+        <w:t>idea, after all, but how can we</w:t>
+      </w:r>
+      <w:r>
+        <w:rPr>
+          <w:rFonts w:ascii="Georgia" w:hAnsi="Georgia"/>
+        </w:rPr>
+        <w:t xml:space="preserve"> raise the money to get it started?</w:t>
+      </w:r>
+    </w:p>
+    <w:p>
+      <w:pPr>
+        <w:rPr>
+          <w:rFonts w:ascii="Georgia" w:hAnsi="Georgia"/>
+        </w:rPr>
+      </w:pPr>
+      <w:r>
+        <w:rPr>
+          <w:rFonts w:ascii="Georgia" w:hAnsi="Georgia"/>
+        </w:rPr>
+        <w:t>If we have a tech-based idea, we</w:t>
+      </w:r>
+      <w:r>
+        <w:rPr>
+          <w:rFonts w:ascii="Georgia" w:hAnsi="Georgia"/>
+        </w:rPr>
+        <w:t xml:space="preserve"> may have an easier time attracting attention from venture capitalists or angel investors, but as more companies work that angle, finding an investor is </w:t>
+      </w:r>
+      <w:r>
+        <w:rPr>
+          <w:rFonts w:ascii="Georgia" w:hAnsi="Georgia"/>
+        </w:rPr>
+        <w:t xml:space="preserve">harder than ever. So how can we get </w:t>
+      </w:r>
+      <w:r>
+        <w:rPr>
+          <w:rFonts w:ascii="Georgia" w:hAnsi="Georgia"/>
+        </w:rPr>
+        <w:t>our business off the ground?</w:t>
       </w:r>
     </w:p>
     <w:p>
@@ -90,7 +117,33 @@
         <w:rPr>
           <w:rFonts w:ascii="Georgia" w:hAnsi="Georgia"/>
         </w:rPr>
-        <w:t>The downside? They are often focused on tech-heavy businesses, so you might struggle to find one that works for your company.</w:t>
+        <w:t xml:space="preserve">The downside? They are often focused </w:t>
+      </w:r>
+      <w:r>
+        <w:rPr>
+          <w:rFonts w:ascii="Georgia" w:hAnsi="Georgia"/>
+        </w:rPr>
+        <w:t>on tech-heavy businesses, so we</w:t>
+      </w:r>
+      <w:r>
+        <w:rPr>
+          <w:rFonts w:ascii="Georgia" w:hAnsi="Georgia"/>
+        </w:rPr>
+        <w:t xml:space="preserve"> might strug</w:t>
+      </w:r>
+      <w:r>
+        <w:rPr>
+          <w:rFonts w:ascii="Georgia" w:hAnsi="Georgia"/>
+        </w:rPr>
+        <w:t xml:space="preserve">gle to find one that works for </w:t>
+      </w:r>
+      <w:bookmarkStart w:id="0" w:name="_GoBack"/>
+      <w:bookmarkEnd w:id="0"/>
+      <w:r>
+        <w:rPr>
+          <w:rFonts w:ascii="Georgia" w:hAnsi="Georgia"/>
+        </w:rPr>
+        <w:t>our company.</w:t>
       </w:r>
     </w:p>
     <w:p>
@@ -126,21 +179,12 @@
           <w:b/>
         </w:rPr>
       </w:pPr>
-      <w:proofErr w:type="gramStart"/>
-      <w:r>
-        <w:rPr>
-          <w:rFonts w:ascii="Georgia" w:hAnsi="Georgia"/>
-          <w:b/>
-        </w:rPr>
-        <w:t>Solution :</w:t>
-      </w:r>
-      <w:proofErr w:type="gramEnd"/>
-      <w:r>
-        <w:rPr>
-          <w:rFonts w:ascii="Georgia" w:hAnsi="Georgia"/>
-          <w:b/>
-        </w:rPr>
-        <w:t xml:space="preserve">- </w:t>
+      <w:r>
+        <w:rPr>
+          <w:rFonts w:ascii="Georgia" w:hAnsi="Georgia"/>
+          <w:b/>
+        </w:rPr>
+        <w:t xml:space="preserve">Solution :- </w:t>
       </w:r>
     </w:p>
     <w:p>
@@ -511,15 +555,59 @@
           <w:rFonts w:ascii="Georgia" w:hAnsi="Georgia"/>
         </w:rPr>
       </w:pPr>
-      <w:proofErr w:type="gramStart"/>
-      <w:r>
-        <w:rPr>
-          <w:rFonts w:ascii="Georgia" w:hAnsi="Georgia"/>
-          <w:b/>
-        </w:rPr>
-        <w:t>Solution :-</w:t>
-      </w:r>
-      <w:proofErr w:type="gramEnd"/>
+      <w:r>
+        <w:rPr>
+          <w:rFonts w:ascii="Georgia" w:hAnsi="Georgia"/>
+          <w:b/>
+        </w:rPr>
+        <w:t xml:space="preserve">Solution :- </w:t>
+      </w:r>
+      <w:r>
+        <w:rPr>
+          <w:rFonts w:ascii="Georgia" w:hAnsi="Georgia"/>
+        </w:rPr>
+        <w:t>To build a platform for land registry</w:t>
+      </w:r>
+    </w:p>
+    <w:p>
+      <w:pPr>
+        <w:rPr>
+          <w:rFonts w:ascii="Georgia" w:hAnsi="Georgia"/>
+          <w:b/>
+        </w:rPr>
+      </w:pPr>
+      <w:r>
+        <w:rPr>
+          <w:rFonts w:ascii="Georgia" w:hAnsi="Georgia"/>
+          <w:b/>
+        </w:rPr>
+        <w:t>Step 1: Users register to the platform</w:t>
+      </w:r>
+    </w:p>
+    <w:p>
+      <w:pPr>
+        <w:rPr>
+          <w:rFonts w:ascii="Georgia" w:hAnsi="Georgia"/>
+        </w:rPr>
+      </w:pPr>
+      <w:r>
+        <w:rPr>
+          <w:rFonts w:ascii="Georgia" w:hAnsi="Georgia"/>
+        </w:rPr>
+        <w:t>Users who either want to sell or buy properties register to the blo</w:t>
+      </w:r>
+      <w:r>
+        <w:rPr>
+          <w:rFonts w:ascii="Georgia" w:hAnsi="Georgia"/>
+        </w:rPr>
+        <w:t xml:space="preserve">ckchain land registry platform. </w:t>
+      </w:r>
+      <w:r>
+        <w:rPr>
+          <w:rFonts w:ascii="Georgia" w:hAnsi="Georgia"/>
+        </w:rPr>
+        <w:t>They can create the profile on the platform with details like name, government-issued ID proofs and designation. A hash for the identity information submitted by the users gets stored on the blockchain.</w:t>
+      </w:r>
       <w:r>
         <w:rPr>
           <w:rFonts w:ascii="Georgia" w:hAnsi="Georgia"/>
@@ -530,76 +618,9 @@
       <w:r>
         <w:rPr>
           <w:rFonts w:ascii="Georgia" w:hAnsi="Georgia"/>
-        </w:rPr>
-        <w:t>To build a platform for land registry</w:t>
-      </w:r>
-    </w:p>
-    <w:p>
-      <w:pPr>
-        <w:rPr>
-          <w:rFonts w:ascii="Georgia" w:hAnsi="Georgia"/>
-          <w:b/>
-        </w:rPr>
-      </w:pPr>
-      <w:r>
-        <w:rPr>
-          <w:rFonts w:ascii="Georgia" w:hAnsi="Georgia"/>
-          <w:b/>
-        </w:rPr>
-        <w:t>Step 1: Users register to the platform</w:t>
-      </w:r>
-    </w:p>
-    <w:p>
-      <w:pPr>
-        <w:rPr>
-          <w:rFonts w:ascii="Georgia" w:hAnsi="Georgia"/>
-        </w:rPr>
-      </w:pPr>
-      <w:r>
-        <w:rPr>
-          <w:rFonts w:ascii="Georgia" w:hAnsi="Georgia"/>
-        </w:rPr>
-        <w:t xml:space="preserve">Users who either want to sell or buy properties register to the </w:t>
-      </w:r>
-      <w:proofErr w:type="spellStart"/>
-      <w:r>
-        <w:rPr>
-          <w:rFonts w:ascii="Georgia" w:hAnsi="Georgia"/>
-        </w:rPr>
-        <w:t>blo</w:t>
-      </w:r>
-      <w:r>
-        <w:rPr>
-          <w:rFonts w:ascii="Georgia" w:hAnsi="Georgia"/>
-        </w:rPr>
-        <w:t>ckchain</w:t>
-      </w:r>
-      <w:proofErr w:type="spellEnd"/>
-      <w:r>
-        <w:rPr>
-          <w:rFonts w:ascii="Georgia" w:hAnsi="Georgia"/>
-        </w:rPr>
-        <w:t xml:space="preserve"> land registry platform. </w:t>
-      </w:r>
-      <w:r>
-        <w:rPr>
-          <w:rFonts w:ascii="Georgia" w:hAnsi="Georgia"/>
-        </w:rPr>
-        <w:t xml:space="preserve">They can create the profile on the platform with details like name, government-issued ID proofs and designation. A hash for the identity information submitted by the users gets stored on the </w:t>
-      </w:r>
-      <w:proofErr w:type="spellStart"/>
-      <w:r>
-        <w:rPr>
-          <w:rFonts w:ascii="Georgia" w:hAnsi="Georgia"/>
-        </w:rPr>
-        <w:t>blockchain</w:t>
-      </w:r>
-      <w:proofErr w:type="spellEnd"/>
-      <w:r>
-        <w:rPr>
-          <w:rFonts w:ascii="Georgia" w:hAnsi="Georgia"/>
-        </w:rPr>
-        <w:t>.</w:t>
+          <w:b/>
+        </w:rPr>
+        <w:t>Open Identity platform</w:t>
       </w:r>
       <w:r>
         <w:rPr>
@@ -611,23 +632,94 @@
       <w:r>
         <w:rPr>
           <w:rFonts w:ascii="Georgia" w:hAnsi="Georgia"/>
-          <w:b/>
-        </w:rPr>
-        <w:t>Open Identity platfo</w:t>
-      </w:r>
-      <w:bookmarkStart w:id="0" w:name="_GoBack"/>
-      <w:bookmarkEnd w:id="0"/>
-      <w:r>
-        <w:rPr>
-          <w:rFonts w:ascii="Georgia" w:hAnsi="Georgia"/>
-          <w:b/>
-        </w:rPr>
-        <w:t>rm</w:t>
-      </w:r>
-      <w:r>
-        <w:rPr>
-          <w:rFonts w:ascii="Georgia" w:hAnsi="Georgia"/>
-          <w:b/>
+        </w:rPr>
+        <w:t>in OAN can be used for this platform.</w:t>
+      </w:r>
+    </w:p>
+    <w:p>
+      <w:pPr>
+        <w:rPr>
+          <w:rFonts w:ascii="Georgia" w:hAnsi="Georgia"/>
+          <w:b/>
+        </w:rPr>
+      </w:pPr>
+    </w:p>
+    <w:p>
+      <w:pPr>
+        <w:rPr>
+          <w:rFonts w:ascii="Georgia" w:hAnsi="Georgia"/>
+          <w:b/>
+        </w:rPr>
+      </w:pPr>
+      <w:r>
+        <w:rPr>
+          <w:rFonts w:ascii="Georgia" w:hAnsi="Georgia"/>
+          <w:b/>
+        </w:rPr>
+        <w:t>Step 2: Sellers upload the property specifications on the platform</w:t>
+      </w:r>
+    </w:p>
+    <w:p>
+      <w:pPr>
+        <w:rPr>
+          <w:rFonts w:ascii="Georgia" w:hAnsi="Georgia"/>
+        </w:rPr>
+      </w:pPr>
+      <w:r>
+        <w:rPr>
+          <w:rFonts w:ascii="Georgia" w:hAnsi="Georgia"/>
+        </w:rPr>
+        <w:t>Sellers can upload properties’ images and documents on the platform and pin the land’s location on the map. The transaction corresponding to the seller’s action of listing the property details is recorded o</w:t>
+      </w:r>
+      <w:r>
+        <w:rPr>
+          <w:rFonts w:ascii="Georgia" w:hAnsi="Georgia"/>
+        </w:rPr>
+        <w:t xml:space="preserve">n the blockchain. </w:t>
+      </w:r>
+      <w:r>
+        <w:rPr>
+          <w:rFonts w:ascii="Georgia" w:hAnsi="Georgia"/>
+        </w:rPr>
+        <w:t>Once the property’s details are uploaded to the platform, it is made available to all users who have signed up as a buyer.</w:t>
+      </w:r>
+    </w:p>
+    <w:p>
+      <w:pPr>
+        <w:rPr>
+          <w:rFonts w:ascii="Georgia" w:hAnsi="Georgia"/>
+          <w:b/>
+        </w:rPr>
+      </w:pPr>
+      <w:r>
+        <w:rPr>
+          <w:rFonts w:ascii="Georgia" w:hAnsi="Georgia"/>
+          <w:b/>
+        </w:rPr>
+        <w:t>Step 3: Buyers request access to the listed property</w:t>
+      </w:r>
+    </w:p>
+    <w:p>
+      <w:pPr>
+        <w:rPr>
+          <w:rFonts w:ascii="Georgia" w:hAnsi="Georgia"/>
+        </w:rPr>
+      </w:pPr>
+      <w:r>
+        <w:rPr>
+          <w:rFonts w:ascii="Georgia" w:hAnsi="Georgia"/>
+        </w:rPr>
+        <w:t>A buyer interested in any specific property can send a request to access i</w:t>
+      </w:r>
+      <w:r>
+        <w:rPr>
+          <w:rFonts w:ascii="Georgia" w:hAnsi="Georgia"/>
+        </w:rPr>
+        <w:t>ts specification to the seller.</w:t>
+      </w:r>
+      <w:r>
+        <w:rPr>
+          <w:rFonts w:ascii="Georgia" w:hAnsi="Georgia"/>
         </w:rPr>
         <w:t xml:space="preserve"> </w:t>
       </w:r>
@@ -635,103 +727,26 @@
         <w:rPr>
           <w:rFonts w:ascii="Georgia" w:hAnsi="Georgia"/>
         </w:rPr>
-        <w:t>in OAN can be used for this platform.</w:t>
-      </w:r>
-    </w:p>
-    <w:p>
-      <w:pPr>
-        <w:rPr>
-          <w:rFonts w:ascii="Georgia" w:hAnsi="Georgia"/>
-          <w:b/>
-        </w:rPr>
-      </w:pPr>
-    </w:p>
-    <w:p>
-      <w:pPr>
-        <w:rPr>
-          <w:rFonts w:ascii="Georgia" w:hAnsi="Georgia"/>
-          <w:b/>
-        </w:rPr>
-      </w:pPr>
-      <w:r>
-        <w:rPr>
-          <w:rFonts w:ascii="Georgia" w:hAnsi="Georgia"/>
-          <w:b/>
-        </w:rPr>
-        <w:t>Step 2: Sellers upload the property specifications on the platform</w:t>
-      </w:r>
-    </w:p>
-    <w:p>
-      <w:pPr>
-        <w:rPr>
-          <w:rFonts w:ascii="Georgia" w:hAnsi="Georgia"/>
-        </w:rPr>
-      </w:pPr>
-      <w:r>
-        <w:rPr>
-          <w:rFonts w:ascii="Georgia" w:hAnsi="Georgia"/>
-        </w:rPr>
-        <w:t>Sellers can upload properties’ images and documents on the platform and pin the land’s location on the map. The transaction corresponding to the seller’s action of listing the property details is recorded o</w:t>
-      </w:r>
-      <w:r>
-        <w:rPr>
-          <w:rFonts w:ascii="Georgia" w:hAnsi="Georgia"/>
-        </w:rPr>
-        <w:t xml:space="preserve">n the </w:t>
-      </w:r>
-      <w:proofErr w:type="spellStart"/>
-      <w:r>
-        <w:rPr>
-          <w:rFonts w:ascii="Georgia" w:hAnsi="Georgia"/>
-        </w:rPr>
-        <w:t>blockchain</w:t>
-      </w:r>
-      <w:proofErr w:type="spellEnd"/>
-      <w:r>
-        <w:rPr>
-          <w:rFonts w:ascii="Georgia" w:hAnsi="Georgia"/>
-        </w:rPr>
-        <w:t xml:space="preserve">. </w:t>
-      </w:r>
-      <w:r>
-        <w:rPr>
-          <w:rFonts w:ascii="Georgia" w:hAnsi="Georgia"/>
-        </w:rPr>
-        <w:t>Once the property’s details are uploaded to the platform, it is made available to all users who have signed up as a buyer.</w:t>
-      </w:r>
-    </w:p>
-    <w:p>
-      <w:pPr>
-        <w:rPr>
-          <w:rFonts w:ascii="Georgia" w:hAnsi="Georgia"/>
-          <w:b/>
-        </w:rPr>
-      </w:pPr>
-      <w:r>
-        <w:rPr>
-          <w:rFonts w:ascii="Georgia" w:hAnsi="Georgia"/>
-          <w:b/>
-        </w:rPr>
-        <w:t>Step 3: Buyers request access to the listed property</w:t>
-      </w:r>
-    </w:p>
-    <w:p>
-      <w:pPr>
-        <w:rPr>
-          <w:rFonts w:ascii="Georgia" w:hAnsi="Georgia"/>
-        </w:rPr>
-      </w:pPr>
-      <w:r>
-        <w:rPr>
-          <w:rFonts w:ascii="Georgia" w:hAnsi="Georgia"/>
-        </w:rPr>
-        <w:t>A buyer interested in any specific property can send a request to access i</w:t>
-      </w:r>
-      <w:r>
-        <w:rPr>
-          <w:rFonts w:ascii="Georgia" w:hAnsi="Georgia"/>
-        </w:rPr>
-        <w:t>ts specification to the seller.</w:t>
+        <w:t>Sellers receive notification for property access requests. They can either deny or accept it by looking at the buyer’s profile.</w:t>
+      </w:r>
+    </w:p>
+    <w:p>
+      <w:pPr>
+        <w:rPr>
+          <w:rFonts w:ascii="Georgia" w:hAnsi="Georgia"/>
+        </w:rPr>
+      </w:pPr>
+      <w:r>
+        <w:rPr>
+          <w:rFonts w:ascii="Georgia" w:hAnsi="Georgia"/>
+        </w:rPr>
+        <w:t>Buyers can view the previous ownership records of the property and send a request to purchas</w:t>
+      </w:r>
+      <w:r>
+        <w:rPr>
+          <w:rFonts w:ascii="Georgia" w:hAnsi="Georgia"/>
+        </w:rPr>
+        <w:t>e it and initiate the transfer.</w:t>
       </w:r>
       <w:r>
         <w:rPr>
@@ -743,26 +758,43 @@
         <w:rPr>
           <w:rFonts w:ascii="Georgia" w:hAnsi="Georgia"/>
         </w:rPr>
-        <w:t>Sellers receive notification for property access requests. They can either deny or accept it by looking at the buyer’s profile.</w:t>
-      </w:r>
-    </w:p>
-    <w:p>
-      <w:pPr>
-        <w:rPr>
-          <w:rFonts w:ascii="Georgia" w:hAnsi="Georgia"/>
-        </w:rPr>
-      </w:pPr>
-      <w:r>
-        <w:rPr>
-          <w:rFonts w:ascii="Georgia" w:hAnsi="Georgia"/>
-        </w:rPr>
-        <w:t>Buyers can view the previous ownership records of the property and send a request to purchas</w:t>
-      </w:r>
-      <w:r>
-        <w:rPr>
-          <w:rFonts w:ascii="Georgia" w:hAnsi="Georgia"/>
-        </w:rPr>
-        <w:t>e it and initiate the transfer.</w:t>
+        <w:t>Transactions corresponding to the requests made by both sellers and buyers are recorded on the blockchain to ensure authenticity and traceability.</w:t>
+      </w:r>
+    </w:p>
+    <w:p>
+      <w:pPr>
+        <w:rPr>
+          <w:rFonts w:ascii="Georgia" w:hAnsi="Georgia"/>
+          <w:b/>
+        </w:rPr>
+      </w:pPr>
+    </w:p>
+    <w:p>
+      <w:pPr>
+        <w:rPr>
+          <w:rFonts w:ascii="Georgia" w:hAnsi="Georgia"/>
+        </w:rPr>
+      </w:pPr>
+      <w:r>
+        <w:rPr>
+          <w:rFonts w:ascii="Georgia" w:hAnsi="Georgia"/>
+          <w:b/>
+        </w:rPr>
+        <w:t xml:space="preserve">Step 4: Sellers approve the transfer request and land </w:t>
+      </w:r>
+      <w:r>
+        <w:rPr>
+          <w:rFonts w:ascii="Georgia" w:hAnsi="Georgia"/>
+          <w:b/>
+        </w:rPr>
+        <w:t xml:space="preserve">inspector gets the </w:t>
+      </w:r>
+      <w:r>
+        <w:rPr>
+          <w:rFonts w:ascii="Georgia" w:hAnsi="Georgia"/>
+          <w:b/>
+        </w:rPr>
+        <w:t>notification.</w:t>
       </w:r>
       <w:r>
         <w:rPr>
@@ -770,61 +802,37 @@
         </w:rPr>
         <w:t xml:space="preserve"> </w:t>
       </w:r>
-      <w:r>
-        <w:rPr>
-          <w:rFonts w:ascii="Georgia" w:hAnsi="Georgia"/>
-        </w:rPr>
-        <w:t xml:space="preserve">Transactions corresponding to the requests made by both sellers and buyers are recorded on the </w:t>
-      </w:r>
-      <w:proofErr w:type="spellStart"/>
-      <w:r>
-        <w:rPr>
-          <w:rFonts w:ascii="Georgia" w:hAnsi="Georgia"/>
-        </w:rPr>
-        <w:t>blockchain</w:t>
-      </w:r>
-      <w:proofErr w:type="spellEnd"/>
-      <w:r>
-        <w:rPr>
-          <w:rFonts w:ascii="Georgia" w:hAnsi="Georgia"/>
-        </w:rPr>
-        <w:t xml:space="preserve"> to ensure authenticity and traceability.</w:t>
-      </w:r>
-    </w:p>
-    <w:p>
-      <w:pPr>
-        <w:rPr>
-          <w:rFonts w:ascii="Georgia" w:hAnsi="Georgia"/>
-          <w:b/>
-        </w:rPr>
-      </w:pPr>
-    </w:p>
-    <w:p>
-      <w:pPr>
-        <w:rPr>
-          <w:rFonts w:ascii="Georgia" w:hAnsi="Georgia"/>
-        </w:rPr>
-      </w:pPr>
-      <w:r>
-        <w:rPr>
-          <w:rFonts w:ascii="Georgia" w:hAnsi="Georgia"/>
-          <w:b/>
-        </w:rPr>
-        <w:t xml:space="preserve">Step 4: Sellers approve the transfer request and land </w:t>
-      </w:r>
-      <w:r>
-        <w:rPr>
-          <w:rFonts w:ascii="Georgia" w:hAnsi="Georgia"/>
-          <w:b/>
-        </w:rPr>
-        <w:t xml:space="preserve">inspector gets the </w:t>
-      </w:r>
-      <w:r>
-        <w:rPr>
-          <w:rFonts w:ascii="Georgia" w:hAnsi="Georgia"/>
-          <w:b/>
-        </w:rPr>
-        <w:t>notification.</w:t>
+    </w:p>
+    <w:p>
+      <w:pPr>
+        <w:rPr>
+          <w:rFonts w:ascii="Georgia" w:hAnsi="Georgia"/>
+        </w:rPr>
+      </w:pPr>
+      <w:r>
+        <w:rPr>
+          <w:rFonts w:ascii="Georgia" w:hAnsi="Georgia"/>
+        </w:rPr>
+        <w:t>If the seller approves the land ownership transfer request, the land inspector gets the notification to initiate the transfer of property. Smart contracts trigger to provide land documents’ access to the land inspector.</w:t>
+      </w:r>
+    </w:p>
+    <w:p>
+      <w:pPr>
+        <w:rPr>
+          <w:rFonts w:ascii="Georgia" w:hAnsi="Georgia"/>
+        </w:rPr>
+      </w:pPr>
+      <w:r>
+        <w:rPr>
+          <w:rFonts w:ascii="Georgia" w:hAnsi="Georgia"/>
+        </w:rPr>
+        <w:t xml:space="preserve">After the land inspector verifies the documents, they schedule the meeting for ownership </w:t>
+      </w:r>
+      <w:r>
+        <w:rPr>
+          <w:rFonts w:ascii="Georgia" w:hAnsi="Georgia"/>
+        </w:rPr>
+        <w:t>transfer with buyer and seller.</w:t>
       </w:r>
       <w:r>
         <w:rPr>
@@ -832,63 +840,11 @@
         </w:rPr>
         <w:t xml:space="preserve"> </w:t>
       </w:r>
-    </w:p>
-    <w:p>
-      <w:pPr>
-        <w:rPr>
-          <w:rFonts w:ascii="Georgia" w:hAnsi="Georgia"/>
-        </w:rPr>
-      </w:pPr>
-      <w:r>
-        <w:rPr>
-          <w:rFonts w:ascii="Georgia" w:hAnsi="Georgia"/>
-        </w:rPr>
-        <w:t>If the seller approves the land ownership transfer request, the land inspector gets the notification to initiate the transfer of property. Smart contracts trigger to provide land documents’ access to the land inspector.</w:t>
-      </w:r>
-    </w:p>
-    <w:p>
-      <w:pPr>
-        <w:rPr>
-          <w:rFonts w:ascii="Georgia" w:hAnsi="Georgia"/>
-        </w:rPr>
-      </w:pPr>
-      <w:r>
-        <w:rPr>
-          <w:rFonts w:ascii="Georgia" w:hAnsi="Georgia"/>
-        </w:rPr>
-        <w:t xml:space="preserve">After the land inspector verifies the documents, they schedule the meeting for ownership </w:t>
-      </w:r>
-      <w:r>
-        <w:rPr>
-          <w:rFonts w:ascii="Georgia" w:hAnsi="Georgia"/>
-        </w:rPr>
-        <w:t>transfer with buyer and seller.</w:t>
-      </w:r>
-      <w:r>
-        <w:rPr>
-          <w:rFonts w:ascii="Georgia" w:hAnsi="Georgia"/>
-        </w:rPr>
-        <w:t xml:space="preserve"> </w:t>
-      </w:r>
-      <w:r>
-        <w:rPr>
-          <w:rFonts w:ascii="Georgia" w:hAnsi="Georgia"/>
-        </w:rPr>
-        <w:t xml:space="preserve">The meeting record is also added to the </w:t>
-      </w:r>
-      <w:proofErr w:type="spellStart"/>
-      <w:r>
-        <w:rPr>
-          <w:rFonts w:ascii="Georgia" w:hAnsi="Georgia"/>
-        </w:rPr>
-        <w:t>blockchain</w:t>
-      </w:r>
-      <w:proofErr w:type="spellEnd"/>
-      <w:r>
-        <w:rPr>
-          <w:rFonts w:ascii="Georgia" w:hAnsi="Georgia"/>
-        </w:rPr>
-        <w:t xml:space="preserve"> to solve property related disputes if occur in the future.</w:t>
+      <w:r>
+        <w:rPr>
+          <w:rFonts w:ascii="Georgia" w:hAnsi="Georgia"/>
+        </w:rPr>
+        <w:t>The meeting record is also added to the blockchain to solve property related disputes if occur in the future.</w:t>
       </w:r>
     </w:p>
     <w:p>
@@ -924,21 +880,7 @@
         <w:rPr>
           <w:rFonts w:ascii="Georgia" w:hAnsi="Georgia"/>
         </w:rPr>
-        <w:t xml:space="preserve">Land inspector verifies the documents submitted by buyers and sellers and adds the authenticated records to the </w:t>
-      </w:r>
-      <w:proofErr w:type="spellStart"/>
-      <w:r>
-        <w:rPr>
-          <w:rFonts w:ascii="Georgia" w:hAnsi="Georgia"/>
-        </w:rPr>
-        <w:t>blockchain</w:t>
-      </w:r>
-      <w:proofErr w:type="spellEnd"/>
-      <w:r>
-        <w:rPr>
-          <w:rFonts w:ascii="Georgia" w:hAnsi="Georgia"/>
-        </w:rPr>
-        <w:t xml:space="preserve"> land registry</w:t>
+        <w:t>Land inspector verifies the documents submitted by buyers and sellers and adds the authenticated records to the blockchain land registry</w:t>
       </w:r>
       <w:r>
         <w:rPr>
@@ -982,21 +924,7 @@
         <w:rPr>
           <w:rFonts w:ascii="Georgia" w:hAnsi="Georgia"/>
         </w:rPr>
-        <w:t xml:space="preserve"> is recorded on the </w:t>
-      </w:r>
-      <w:proofErr w:type="spellStart"/>
-      <w:r>
-        <w:rPr>
-          <w:rFonts w:ascii="Georgia" w:hAnsi="Georgia"/>
-        </w:rPr>
-        <w:t>blockchain</w:t>
-      </w:r>
-      <w:proofErr w:type="spellEnd"/>
-      <w:r>
-        <w:rPr>
-          <w:rFonts w:ascii="Georgia" w:hAnsi="Georgia"/>
-        </w:rPr>
-        <w:t xml:space="preserve">. </w:t>
+        <w:t xml:space="preserve"> is recorded on the blockchain. </w:t>
       </w:r>
       <w:r>
         <w:rPr>
@@ -1044,27 +972,13 @@
         <w:rPr>
           <w:rFonts w:ascii="Georgia" w:hAnsi="Georgia"/>
         </w:rPr>
-        <w:t xml:space="preserve">s authenticity and validate </w:t>
-      </w:r>
-      <w:proofErr w:type="spellStart"/>
-      <w:r>
-        <w:rPr>
-          <w:rFonts w:ascii="Georgia" w:hAnsi="Georgia"/>
-        </w:rPr>
-        <w:t>it.</w:t>
-      </w:r>
-      <w:r>
-        <w:rPr>
-          <w:rFonts w:ascii="Georgia" w:hAnsi="Georgia"/>
-        </w:rPr>
-        <w:t>If</w:t>
-      </w:r>
-      <w:proofErr w:type="spellEnd"/>
-      <w:r>
-        <w:rPr>
-          <w:rFonts w:ascii="Georgia" w:hAnsi="Georgia"/>
-        </w:rPr>
-        <w:t xml:space="preserve"> hash generated after uploading the document is the same as that of the hash created at the time of signing the document, then the document is authenticated and no modifications have been made to the document.</w:t>
+        <w:t>s authenticity and validate it.</w:t>
+      </w:r>
+      <w:r>
+        <w:rPr>
+          <w:rFonts w:ascii="Georgia" w:hAnsi="Georgia"/>
+        </w:rPr>
+        <w:t>If hash generated after uploading the document is the same as that of the hash created at the time of signing the document, then the document is authenticated and no modifications have been made to the document.</w:t>
       </w:r>
     </w:p>
     <w:p>

</xml_diff>